<commit_message>
added the ability to convert to PDF
</commit_message>
<xml_diff>
--- a/explanatory_note_760923861.docx
+++ b/explanatory_note_760923861.docx
@@ -14,7 +14,7 @@
           <w:sz w:val="44"/>
           <w:szCs w:val="40"/>
         </w:rPr>
-        <w:t xml:space="preserve">ВУЗ: чек</w:t>
+        <w:t xml:space="preserve">ВУЗ: поя</w:t>
       </w:r>
     </w:p>
     <w:p>
@@ -29,7 +29,7 @@
           <w:sz w:val="44"/>
           <w:szCs w:val="40"/>
         </w:rPr>
-        <w:t xml:space="preserve">Факультет: чек</w:t>
+        <w:t xml:space="preserve">Факультет: поя</w:t>
       </w:r>
     </w:p>
     <w:p>
@@ -44,7 +44,7 @@
           <w:sz w:val="44"/>
           <w:szCs w:val="40"/>
         </w:rPr>
-        <w:t xml:space="preserve">Департамент: чек</w:t>
+        <w:t xml:space="preserve">Департамент: поя</w:t>
       </w:r>
     </w:p>
     <w:p>

</xml_diff>